<commit_message>
lots of small changes to processing msdescription
git-svn-id: svn://svn.code.sf.net/p/tei/code/trunk/Stylesheets@6539 e5332ce4-a50f-0410-b94b-d658400b0204
</commit_message>
<xml_diff>
--- a/profiles/enrich/docx/template.docx
+++ b/profiles/enrich/docx/template.docx
@@ -154,6 +154,9 @@
     <w:name w:val="Normal"/>
     <w:qFormat/>
     <w:rsid w:val="00BA77F0"/>
+    <w:pPr>
+      <w:spacing w:after="120"/>
+    </w:pPr>
   </w:style>
   <w:style w:type="paragraph" w:styleId="Heading1">
     <w:name w:val="heading 1"/>
@@ -515,6 +518,18 @@
     <w:next w:val="Normal"/>
     <w:qFormat/>
   </w:style>
+  <w:style w:type="paragraph" w:customStyle="1" w:styleId="teicollation">
+    <w:name w:val="tei_collation"/>
+    <w:basedOn w:val="Heading4"/>
+    <w:next w:val="Normal"/>
+    <w:qFormat/>
+  </w:style>
+  <w:style w:type="paragraph" w:customStyle="1" w:styleId="teiextent">
+    <w:name w:val="tei_extent"/>
+    <w:basedOn w:val="Heading4"/>
+    <w:next w:val="Normal"/>
+    <w:qFormat/>
+  </w:style>
   <w:style w:type="paragraph" w:customStyle="1" w:styleId="teisummary">
     <w:name w:val="tei_summary"/>
     <w:basedOn w:val="Heading2"/>

</xml_diff>